<commit_message>
fix: Replacement at the beginning of the string. Multi-replacement in the same text fragment.
</commit_message>
<xml_diff>
--- a/example/example.docx
+++ b/example/example.docx
@@ -2,6 +2,55 @@
 <file path=word/document.xml><?xml version="1.0" encoding="utf-8"?>
 <w:document xmlns:wpc="http://schemas.microsoft.com/office/word/2010/wordprocessingCanvas" xmlns:cx="http://schemas.microsoft.com/office/drawing/2014/chartex" xmlns:cx1="http://schemas.microsoft.com/office/drawing/2015/9/8/chartex" xmlns:cx2="http://schemas.microsoft.com/office/drawing/2015/10/21/chartex" xmlns:cx3="http://schemas.microsoft.com/office/drawing/2016/5/9/chartex" xmlns:cx4="http://schemas.microsoft.com/office/drawing/2016/5/10/chartex" xmlns:cx5="http://schemas.microsoft.com/office/drawing/2016/5/11/chartex" xmlns:cx6="http://schemas.microsoft.com/office/drawing/2016/5/12/chartex" xmlns:cx7="http://schemas.microsoft.com/office/drawing/2016/5/13/chartex" xmlns:cx8="http://schemas.microsoft.com/office/drawing/2016/5/14/chartex" xmlns:mc="http://schemas.openxmlformats.org/markup-compatibility/2006" xmlns:aink="http://schemas.microsoft.com/office/drawing/2016/ink" xmlns:am3d="http://schemas.microsoft.com/office/drawing/2017/model3d" xmlns:o="urn:schemas-microsoft-com:office:office" xmlns:oel="http://schemas.microsoft.com/office/2019/extlst" xmlns:r="http://schemas.openxmlformats.org/officeDocument/2006/relationships" xmlns:m="http://schemas.openxmlformats.org/officeDocument/2006/math" xmlns:v="urn:schemas-microsoft-com:vml" xmlns:wp14="http://schemas.microsoft.com/office/word/2010/wordprocessingDrawing" xmlns:wp="http://schemas.openxmlformats.org/drawingml/2006/wordprocessingDrawing" xmlns:w10="urn:schemas-microsoft-com:office:word" xmlns:w="http://schemas.openxmlformats.org/wordprocessingml/2006/main" xmlns:w14="http://schemas.microsoft.com/office/word/2010/wordml" xmlns:w15="http://schemas.microsoft.com/office/word/2012/wordml" xmlns:w16cex="http://schemas.microsoft.com/office/word/2018/wordml/cex" xmlns:w16cid="http://schemas.microsoft.com/office/word/2016/wordml/cid" xmlns:w16="http://schemas.microsoft.com/office/word/2018/wordml" xmlns:w16du="http://schemas.microsoft.com/office/word/2023/wordml/word16du" xmlns:w16sdtdh="http://schemas.microsoft.com/office/word/2020/wordml/sdtdatahash" xmlns:w16se="http://schemas.microsoft.com/office/word/2015/wordml/symex" xmlns:wpg="http://schemas.microsoft.com/office/word/2010/wordprocessingGroup" xmlns:wpi="http://schemas.microsoft.com/office/word/2010/wordprocessingInk" xmlns:wne="http://schemas.microsoft.com/office/word/2006/wordml" xmlns:wps="http://schemas.microsoft.com/office/word/2010/wordprocessingShape" mc:Ignorable="w14 w15 w16se w16cid w16 w16cex w16sdtdh w16du wp14">
   <w:body>
+    <w:p>
+      <w:pPr>
+        <w:ind w:left="5670"/>
+        <w:rPr>
+          <w:lang w:val="en"/>
+        </w:rPr>
+      </w:pPr>
+      <w:r>
+        <w:rPr>
+          <w:lang w:val="en"/>
+        </w:rPr>
+        <w:t>#Name</w:t>
+      </w:r>
+    </w:p>
+    <w:p>
+      <w:pPr>
+        <w:ind w:left="5670"/>
+        <w:rPr>
+          <w:lang w:val="en"/>
+        </w:rPr>
+      </w:pPr>
+      <w:r>
+        <w:rPr>
+          <w:lang w:val="en"/>
+        </w:rPr>
+        <w:t>451, Lake Dr.</w:t>
+      </w:r>
+    </w:p>
+    <w:p>
+      <w:pPr>
+        <w:ind w:left="5670"/>
+        <w:rPr>
+          <w:lang w:val="en"/>
+        </w:rPr>
+      </w:pPr>
+      <w:r>
+        <w:rPr>
+          <w:lang w:val="en"/>
+        </w:rPr>
+        <w:t>California Springs, CA 92926</w:t>
+      </w:r>
+    </w:p>
+    <w:p>
+      <w:pPr>
+        <w:rPr>
+          <w:lang w:val="en"/>
+        </w:rPr>
+      </w:pPr>
+    </w:p>
     <w:p>
       <w:pPr>
         <w:rPr>
@@ -53,13 +102,8 @@
                       <wps:txbx>
                         <w:txbxContent>
                           <w:p>
-                            <w:proofErr w:type="spellStart"/>
                             <w:r>
-                              <w:t>January</w:t>
-                            </w:r>
-                            <w:proofErr w:type="spellEnd"/>
-                            <w:r>
-                              <w:t xml:space="preserve"> 1, </w:t>
+                              <w:t xml:space="preserve">January 1, </w:t>
                             </w:r>
                             <w:r>
                               <w:t>#year</w:t>
@@ -89,13 +133,8 @@
                 <v:textbox>
                   <w:txbxContent>
                     <w:p>
-                      <w:proofErr w:type="spellStart"/>
                       <w:r>
-                        <w:t>January</w:t>
-                      </w:r>
-                      <w:proofErr w:type="spellEnd"/>
-                      <w:r>
-                        <w:t xml:space="preserve"> 1, </w:t>
+                        <w:t xml:space="preserve">January 1, </w:t>
                       </w:r>
                       <w:r>
                         <w:t>#year</w:t>
@@ -201,6 +240,11 @@
       </w:r>
     </w:p>
     <w:p/>
+    <w:p>
+      <w:r>
+        <w:t>We wish you good use of this license for the year #year. - Company xxx - copyright #year.</w:t>
+      </w:r>
+    </w:p>
     <w:sectPr>
       <w:pgSz w:w="11906" w:h="16838"/>
       <w:pgMar w:top="1417" w:right="1417" w:bottom="1417" w:left="1417" w:header="708" w:footer="708" w:gutter="0"/>
@@ -931,4 +975,16 @@
     </a:ext>
   </a:extLst>
 </a:theme>
+</file>
+
+<file path=customXml/item1.xml><?xml version="1.0" encoding="utf-8"?>
+<b:Sources xmlns:b="http://schemas.openxmlformats.org/officeDocument/2006/bibliography" xmlns="http://schemas.openxmlformats.org/officeDocument/2006/bibliography" SelectedStyle="/APASixthEditionOfficeOnline.xsl" StyleName="APA" Version="6"/>
+</file>
+
+<file path=customXml/itemProps1.xml><?xml version="1.0" encoding="utf-8"?>
+<ds:datastoreItem xmlns:ds="http://schemas.openxmlformats.org/officeDocument/2006/customXml" ds:itemID="{B675348A-02CE-1F41-A308-49D524E2961B}">
+  <ds:schemaRefs>
+    <ds:schemaRef ds:uri="http://schemas.openxmlformats.org/officeDocument/2006/bibliography"/>
+  </ds:schemaRefs>
+</ds:datastoreItem>
 </file>
</xml_diff>